<commit_message>
mau acho que é desta
</commit_message>
<xml_diff>
--- a/Aplicação/DA_GesStand_relatorio_final.docx
+++ b/Aplicação/DA_GesStand_relatorio_final.docx
@@ -427,6 +427,14 @@
     </w:p>
     <w:sdt>
       <w:sdtPr>
+        <w:rPr>
+          <w:rFonts w:ascii="Times New Roman" w:eastAsia="Droid Sans Fallback" w:hAnsi="Times New Roman" w:cs="Lohit Hindi"/>
+          <w:color w:val="auto"/>
+          <w:kern w:val="3"/>
+          <w:sz w:val="24"/>
+          <w:szCs w:val="24"/>
+          <w:lang w:eastAsia="zh-CN" w:bidi="hi-IN"/>
+        </w:rPr>
         <w:id w:val="-2110420802"/>
         <w:docPartObj>
           <w:docPartGallery w:val="Table of Contents"/>
@@ -435,14 +443,8 @@
       </w:sdtPr>
       <w:sdtEndPr>
         <w:rPr>
-          <w:rFonts w:ascii="Times New Roman" w:eastAsia="Droid Sans Fallback" w:hAnsi="Times New Roman" w:cs="Lohit Hindi"/>
           <w:b/>
           <w:bCs/>
-          <w:color w:val="auto"/>
-          <w:kern w:val="3"/>
-          <w:sz w:val="24"/>
-          <w:szCs w:val="24"/>
-          <w:lang w:eastAsia="zh-CN" w:bidi="hi-IN"/>
         </w:rPr>
       </w:sdtEndPr>
       <w:sdtContent>
@@ -1579,8 +1581,6 @@
         </w:rPr>
         <w:br w:type="page"/>
       </w:r>
-      <w:bookmarkStart w:id="0" w:name="_GoBack"/>
-      <w:bookmarkEnd w:id="0"/>
     </w:p>
     <w:p>
       <w:pPr>
@@ -1591,7 +1591,7 @@
           <w:u w:val="single"/>
         </w:rPr>
       </w:pPr>
-      <w:bookmarkStart w:id="1" w:name="_Toc11251670"/>
+      <w:bookmarkStart w:id="0" w:name="_Toc11251670"/>
       <w:r>
         <w:rPr>
           <w:rFonts w:asciiTheme="minorHAnsi" w:hAnsiTheme="minorHAnsi" w:cstheme="minorHAnsi"/>
@@ -1609,7 +1609,7 @@
         </w:rPr>
         <w:t>Menu Principal</w:t>
       </w:r>
-      <w:bookmarkEnd w:id="1"/>
+      <w:bookmarkEnd w:id="0"/>
     </w:p>
     <w:p>
       <w:pPr>
@@ -1632,7 +1632,7 @@
           <w:u w:val="single"/>
         </w:rPr>
       </w:pPr>
-      <w:bookmarkStart w:id="2" w:name="_Toc11251671"/>
+      <w:bookmarkStart w:id="1" w:name="_Toc11251671"/>
       <w:r>
         <w:rPr>
           <w:rFonts w:asciiTheme="minorHAnsi" w:hAnsiTheme="minorHAnsi" w:cstheme="minorHAnsi"/>
@@ -1641,7 +1641,7 @@
         </w:rPr>
         <w:t>Funcionalidades Implementadas</w:t>
       </w:r>
-      <w:bookmarkEnd w:id="2"/>
+      <w:bookmarkEnd w:id="1"/>
     </w:p>
     <w:p>
       <w:pPr>
@@ -1707,7 +1707,7 @@
           <w:u w:val="single"/>
         </w:rPr>
       </w:pPr>
-      <w:bookmarkStart w:id="3" w:name="_Toc11251672"/>
+      <w:bookmarkStart w:id="2" w:name="_Toc11251672"/>
       <w:r>
         <w:rPr>
           <w:rFonts w:asciiTheme="minorHAnsi" w:hAnsiTheme="minorHAnsi" w:cstheme="minorHAnsi"/>
@@ -1716,7 +1716,7 @@
         </w:rPr>
         <w:t>Funcionalidades por Implementar ou corrigir</w:t>
       </w:r>
-      <w:bookmarkEnd w:id="3"/>
+      <w:bookmarkEnd w:id="2"/>
     </w:p>
     <w:p>
       <w:pPr>
@@ -1874,7 +1874,7 @@
           <w:u w:val="single"/>
         </w:rPr>
       </w:pPr>
-      <w:bookmarkStart w:id="4" w:name="_Toc11251673"/>
+      <w:bookmarkStart w:id="3" w:name="_Toc11251673"/>
       <w:r>
         <w:rPr>
           <w:rFonts w:asciiTheme="minorHAnsi" w:hAnsiTheme="minorHAnsi" w:cstheme="minorHAnsi"/>
@@ -1884,7 +1884,7 @@
         <w:lastRenderedPageBreak/>
         <w:t>Formulário Gestão Clientes</w:t>
       </w:r>
-      <w:bookmarkEnd w:id="4"/>
+      <w:bookmarkEnd w:id="3"/>
     </w:p>
     <w:p>
       <w:pPr>
@@ -1907,7 +1907,7 @@
           <w:u w:val="single"/>
         </w:rPr>
       </w:pPr>
-      <w:bookmarkStart w:id="5" w:name="_Toc11251674"/>
+      <w:bookmarkStart w:id="4" w:name="_Toc11251674"/>
       <w:r>
         <w:rPr>
           <w:rFonts w:asciiTheme="minorHAnsi" w:hAnsiTheme="minorHAnsi" w:cstheme="minorHAnsi"/>
@@ -1916,7 +1916,7 @@
         </w:rPr>
         <w:t>Funcionalidades Implementadas</w:t>
       </w:r>
-      <w:bookmarkEnd w:id="5"/>
+      <w:bookmarkEnd w:id="4"/>
     </w:p>
     <w:p>
       <w:pPr>
@@ -1961,26 +1961,7 @@
         <w:rPr>
           <w:rFonts w:asciiTheme="minorHAnsi" w:hAnsiTheme="minorHAnsi" w:cstheme="minorHAnsi"/>
         </w:rPr>
-        <w:t>Guardar</w:t>
-      </w:r>
-      <w:r>
-        <w:rPr>
-          <w:rFonts w:asciiTheme="minorHAnsi" w:hAnsiTheme="minorHAnsi" w:cstheme="minorHAnsi"/>
-        </w:rPr>
-        <w:t xml:space="preserve">, dados de clientes que tenham sido alterados na </w:t>
-      </w:r>
-      <w:r>
-        <w:rPr>
-          <w:rFonts w:asciiTheme="minorHAnsi" w:hAnsiTheme="minorHAnsi" w:cstheme="minorHAnsi"/>
-          <w:i/>
-        </w:rPr>
-        <w:t>datagriedview</w:t>
-      </w:r>
-      <w:r>
-        <w:rPr>
-          <w:rFonts w:asciiTheme="minorHAnsi" w:hAnsiTheme="minorHAnsi" w:cstheme="minorHAnsi"/>
-        </w:rPr>
-        <w:t xml:space="preserve"> ou novos clientes inseridos.</w:t>
+        <w:t>Pesquisar clientes;</w:t>
       </w:r>
     </w:p>
     <w:p>
@@ -2000,29 +1981,68 @@
         <w:rPr>
           <w:rFonts w:asciiTheme="minorHAnsi" w:hAnsiTheme="minorHAnsi" w:cstheme="minorHAnsi"/>
         </w:rPr>
-        <w:t xml:space="preserve">Selecionar linha ou apenas uma célula dessa linha e remove o cliente que NÃO tenha dados associados como  por exemplo, carros oficina(Gestão de Oficina), carros comprados (Gestão de Vendas), </w:t>
-      </w:r>
-      <w:r>
-        <w:rPr>
-          <w:rFonts w:asciiTheme="minorHAnsi" w:hAnsiTheme="minorHAnsi" w:cstheme="minorHAnsi"/>
-        </w:rPr>
-        <w:t xml:space="preserve"> </w:t>
-      </w:r>
-      <w:r>
-        <w:rPr>
-          <w:rFonts w:asciiTheme="minorHAnsi" w:hAnsiTheme="minorHAnsi" w:cstheme="minorHAnsi"/>
-        </w:rPr>
-        <w:t>carros alugados (Gestão de Alugueres).</w:t>
-      </w:r>
-    </w:p>
-    <w:p>
-      <w:pPr>
+        <w:t>Guardar</w:t>
+      </w:r>
+      <w:r>
+        <w:rPr>
+          <w:rFonts w:asciiTheme="minorHAnsi" w:hAnsiTheme="minorHAnsi" w:cstheme="minorHAnsi"/>
+        </w:rPr>
+        <w:t xml:space="preserve">, dados de clientes que tenham sido alterados na </w:t>
+      </w:r>
+      <w:r>
+        <w:rPr>
+          <w:rFonts w:asciiTheme="minorHAnsi" w:hAnsiTheme="minorHAnsi" w:cstheme="minorHAnsi"/>
+          <w:i/>
+        </w:rPr>
+        <w:t>datagriedview</w:t>
+      </w:r>
+      <w:r>
+        <w:rPr>
+          <w:rFonts w:asciiTheme="minorHAnsi" w:hAnsiTheme="minorHAnsi" w:cstheme="minorHAnsi"/>
+        </w:rPr>
+        <w:t xml:space="preserve"> ou novos clientes inseridos.</w:t>
+      </w:r>
+    </w:p>
+    <w:p>
+      <w:pPr>
+        <w:pStyle w:val="PargrafodaLista"/>
+        <w:numPr>
+          <w:ilvl w:val="0"/>
+          <w:numId w:val="8"/>
+        </w:numPr>
         <w:spacing w:line="360" w:lineRule="auto"/>
         <w:jc w:val="both"/>
         <w:rPr>
           <w:rFonts w:asciiTheme="minorHAnsi" w:hAnsiTheme="minorHAnsi" w:cstheme="minorHAnsi"/>
         </w:rPr>
       </w:pPr>
+      <w:r>
+        <w:rPr>
+          <w:rFonts w:asciiTheme="minorHAnsi" w:hAnsiTheme="minorHAnsi" w:cstheme="minorHAnsi"/>
+        </w:rPr>
+        <w:t xml:space="preserve">Selecionar linha ou apenas uma célula dessa linha e remove o cliente que NÃO tenha dados associados como  por exemplo, carros oficina(Gestão de Oficina), carros comprados (Gestão de Vendas), </w:t>
+      </w:r>
+      <w:r>
+        <w:rPr>
+          <w:rFonts w:asciiTheme="minorHAnsi" w:hAnsiTheme="minorHAnsi" w:cstheme="minorHAnsi"/>
+        </w:rPr>
+        <w:t xml:space="preserve"> </w:t>
+      </w:r>
+      <w:r>
+        <w:rPr>
+          <w:rFonts w:asciiTheme="minorHAnsi" w:hAnsiTheme="minorHAnsi" w:cstheme="minorHAnsi"/>
+        </w:rPr>
+        <w:t>carros alugados (Gestão de Alugueres).</w:t>
+      </w:r>
+    </w:p>
+    <w:p>
+      <w:pPr>
+        <w:spacing w:line="360" w:lineRule="auto"/>
+        <w:jc w:val="both"/>
+        <w:rPr>
+          <w:rFonts w:asciiTheme="minorHAnsi" w:hAnsiTheme="minorHAnsi" w:cstheme="minorHAnsi"/>
+        </w:rPr>
+      </w:pPr>
     </w:p>
     <w:p>
       <w:pPr>
@@ -2033,7 +2053,7 @@
           <w:u w:val="single"/>
         </w:rPr>
       </w:pPr>
-      <w:bookmarkStart w:id="6" w:name="_Toc11251675"/>
+      <w:bookmarkStart w:id="5" w:name="_Toc11251675"/>
       <w:r>
         <w:rPr>
           <w:rFonts w:asciiTheme="minorHAnsi" w:hAnsiTheme="minorHAnsi" w:cstheme="minorHAnsi"/>
@@ -2050,7 +2070,7 @@
         </w:rPr>
         <w:t xml:space="preserve"> ou corrigir</w:t>
       </w:r>
-      <w:bookmarkEnd w:id="6"/>
+      <w:bookmarkEnd w:id="5"/>
     </w:p>
     <w:p>
       <w:pPr>
@@ -2214,6 +2234,42 @@
     <w:p>
       <w:pPr>
         <w:pStyle w:val="PargrafodaLista"/>
+        <w:numPr>
+          <w:ilvl w:val="0"/>
+          <w:numId w:val="11"/>
+        </w:numPr>
+        <w:spacing w:line="360" w:lineRule="auto"/>
+        <w:jc w:val="both"/>
+        <w:rPr>
+          <w:rFonts w:asciiTheme="minorHAnsi" w:hAnsiTheme="minorHAnsi" w:cstheme="minorHAnsi"/>
+        </w:rPr>
+      </w:pPr>
+      <w:r>
+        <w:rPr>
+          <w:rFonts w:asciiTheme="minorHAnsi" w:hAnsiTheme="minorHAnsi" w:cstheme="minorHAnsi"/>
+        </w:rPr>
+        <w:t xml:space="preserve">Guardar novos clientes contudo existia um erro que a datagriedview </w:t>
+      </w:r>
+      <w:proofErr w:type="spellStart"/>
+      <w:r>
+        <w:rPr>
+          <w:rFonts w:asciiTheme="minorHAnsi" w:hAnsiTheme="minorHAnsi" w:cstheme="minorHAnsi"/>
+        </w:rPr>
+        <w:t>so</w:t>
+      </w:r>
+      <w:proofErr w:type="spellEnd"/>
+      <w:r>
+        <w:rPr>
+          <w:rFonts w:asciiTheme="minorHAnsi" w:hAnsiTheme="minorHAnsi" w:cstheme="minorHAnsi"/>
+        </w:rPr>
+        <w:t xml:space="preserve"> guarda o novo registo quando é selecionado uma linha anterior , e esse erro consegui corrigir , que ao guardar a datagriedview seleciona a primeira linha da datagriedview e assim guarda o novo registo, contudo isto se tiver pelo menos um registo já guardado se for para começar do zero não iria conseguir guardar o registo. Faltou corrigir este defeito.</w:t>
+      </w:r>
+      <w:bookmarkStart w:id="6" w:name="_GoBack"/>
+      <w:bookmarkEnd w:id="6"/>
+    </w:p>
+    <w:p>
+      <w:pPr>
+        <w:pStyle w:val="PargrafodaLista"/>
         <w:spacing w:line="360" w:lineRule="auto"/>
         <w:jc w:val="both"/>
         <w:rPr>
@@ -2339,31 +2395,7 @@
         <w:rPr>
           <w:rFonts w:asciiTheme="minorHAnsi" w:hAnsiTheme="minorHAnsi" w:cstheme="minorHAnsi"/>
         </w:rPr>
-        <w:t xml:space="preserve">Inserir um </w:t>
-      </w:r>
-      <w:r>
-        <w:rPr>
-          <w:rFonts w:asciiTheme="minorHAnsi" w:hAnsiTheme="minorHAnsi" w:cstheme="minorHAnsi"/>
-        </w:rPr>
-        <w:t>serviço</w:t>
-      </w:r>
-      <w:r>
-        <w:rPr>
-          <w:rFonts w:asciiTheme="minorHAnsi" w:hAnsiTheme="minorHAnsi" w:cstheme="minorHAnsi"/>
-        </w:rPr>
-        <w:t xml:space="preserve"> associado a um determinado </w:t>
-      </w:r>
-      <w:r>
-        <w:rPr>
-          <w:rFonts w:asciiTheme="minorHAnsi" w:hAnsiTheme="minorHAnsi" w:cstheme="minorHAnsi"/>
-        </w:rPr>
-        <w:t>carro Oficina</w:t>
-      </w:r>
-      <w:r>
-        <w:rPr>
-          <w:rFonts w:asciiTheme="minorHAnsi" w:hAnsiTheme="minorHAnsi" w:cstheme="minorHAnsi"/>
-        </w:rPr>
-        <w:t>;</w:t>
+        <w:t>Inserir um serviço associado a um determinado carro Oficina;</w:t>
       </w:r>
     </w:p>
     <w:p>
@@ -2577,13 +2609,7 @@
         <w:rPr>
           <w:rFonts w:asciiTheme="minorHAnsi" w:hAnsiTheme="minorHAnsi" w:cstheme="minorHAnsi"/>
         </w:rPr>
-        <w:t>Validar se todas os campos foram preenchidos, caso não tenham sido preenchidos quando for a guardar, irá aparecer uma mensagem a dizer que existe campos por preencher, e não guarda</w:t>
-      </w:r>
-      <w:r>
-        <w:rPr>
-          <w:rFonts w:asciiTheme="minorHAnsi" w:hAnsiTheme="minorHAnsi" w:cstheme="minorHAnsi"/>
-        </w:rPr>
-        <w:t>;</w:t>
+        <w:t>Validar se todas os campos foram preenchidos, caso não tenham sido preenchidos quando for a guardar, irá aparecer uma mensagem a dizer que existe campos por preencher, e não guarda;</w:t>
       </w:r>
     </w:p>
     <w:p>
@@ -2829,13 +2855,7 @@
         <w:rPr>
           <w:rFonts w:asciiTheme="minorHAnsi" w:hAnsiTheme="minorHAnsi" w:cstheme="minorHAnsi"/>
         </w:rPr>
-        <w:t>Na caixa de texto “valor” caso o utilizador se engane e ponha um ponto , quando for aguardar esse mesmo valor irá ser convertido esse ponto para virgula</w:t>
-      </w:r>
-      <w:r>
-        <w:rPr>
-          <w:rFonts w:asciiTheme="minorHAnsi" w:hAnsiTheme="minorHAnsi" w:cstheme="minorHAnsi"/>
-        </w:rPr>
-        <w:t>;</w:t>
+        <w:t>Na caixa de texto “valor” caso o utilizador se engane e ponha um ponto , quando for aguardar esse mesmo valor irá ser convertido esse ponto para virgula;</w:t>
       </w:r>
     </w:p>
     <w:p>
@@ -3002,31 +3022,7 @@
         <w:rPr>
           <w:rFonts w:asciiTheme="minorHAnsi" w:hAnsiTheme="minorHAnsi" w:cstheme="minorHAnsi"/>
         </w:rPr>
-        <w:t>Validar se a</w:t>
-      </w:r>
-      <w:r>
-        <w:rPr>
-          <w:rFonts w:asciiTheme="minorHAnsi" w:hAnsiTheme="minorHAnsi" w:cstheme="minorHAnsi"/>
-        </w:rPr>
-        <w:t xml:space="preserve">o número de chassi </w:t>
-      </w:r>
-      <w:r>
-        <w:rPr>
-          <w:rFonts w:asciiTheme="minorHAnsi" w:hAnsiTheme="minorHAnsi" w:cstheme="minorHAnsi"/>
-        </w:rPr>
-        <w:t xml:space="preserve">do carro a inserir já existe ou não, se existir não guarda e mostra uma mensagem a informar que não foi possível inserir o carro pois já existe um carro com </w:t>
-      </w:r>
-      <w:r>
-        <w:rPr>
-          <w:rFonts w:asciiTheme="minorHAnsi" w:hAnsiTheme="minorHAnsi" w:cstheme="minorHAnsi"/>
-        </w:rPr>
-        <w:t>o mesmo número de chassi</w:t>
-      </w:r>
-      <w:r>
-        <w:rPr>
-          <w:rFonts w:asciiTheme="minorHAnsi" w:hAnsiTheme="minorHAnsi" w:cstheme="minorHAnsi"/>
-        </w:rPr>
-        <w:t xml:space="preserve"> na base de dados;</w:t>
+        <w:t>Validar se ao número de chassi do carro a inserir já existe ou não, se existir não guarda e mostra uma mensagem a informar que não foi possível inserir o carro pois já existe um carro com o mesmo número de chassi na base de dados;</w:t>
       </w:r>
     </w:p>
     <w:p>
@@ -3664,6 +3660,7 @@
         <w:dataBinding w:prefixMappings="xmlns:ns0='http://purl.org/dc/elements/1.1/' xmlns:ns1='http://schemas.openxmlformats.org/package/2006/metadata/core-properties' " w:xpath="/ns1:coreProperties[1]/ns0:creator[1]" w:storeItemID="{6C3C8BC8-F283-45AE-878A-BAB7291924A1}"/>
         <w:text/>
       </w:sdtPr>
+      <w:sdtEndPr/>
       <w:sdtContent>
         <w:r>
           <w:t>Rui Penetra</w:t>
@@ -3692,6 +3689,7 @@
           <w:calendar w:val="gregorian"/>
         </w:date>
       </w:sdtPr>
+      <w:sdtEndPr/>
       <w:sdtContent>
         <w:r>
           <w:t>05/06/2019</w:t>
@@ -5817,14 +5815,14 @@
     <w:charset w:val="00"/>
     <w:family w:val="roman"/>
     <w:pitch w:val="variable"/>
-    <w:sig w:usb0="20002A87" w:usb1="80000000" w:usb2="00000008" w:usb3="00000000" w:csb0="000001FF" w:csb1="00000000"/>
+    <w:sig w:usb0="E0002EFF" w:usb1="C000785B" w:usb2="00000009" w:usb3="00000000" w:csb0="000001FF" w:csb1="00000000"/>
   </w:font>
   <w:font w:name="Courier New">
     <w:panose1 w:val="02070309020205020404"/>
     <w:charset w:val="00"/>
     <w:family w:val="modern"/>
     <w:pitch w:val="fixed"/>
-    <w:sig w:usb0="E0002AFF" w:usb1="C0007843" w:usb2="00000009" w:usb3="00000000" w:csb0="000001FF" w:csb1="00000000"/>
+    <w:sig w:usb0="E0002EFF" w:usb1="C0007843" w:usb2="00000009" w:usb3="00000000" w:csb0="000001FF" w:csb1="00000000"/>
   </w:font>
   <w:font w:name="Wingdings">
     <w:panose1 w:val="05000000000000000000"/>
@@ -5850,7 +5848,7 @@
     <w:charset w:val="00"/>
     <w:family w:val="swiss"/>
     <w:pitch w:val="variable"/>
-    <w:sig w:usb0="A0002AEF" w:usb1="4000207B" w:usb2="00000000" w:usb3="00000000" w:csb0="000001FF" w:csb1="00000000"/>
+    <w:sig w:usb0="E0002AFF" w:usb1="C000247B" w:usb2="00000009" w:usb3="00000000" w:csb0="000001FF" w:csb1="00000000"/>
   </w:font>
   <w:font w:name="Mangal">
     <w:panose1 w:val="00000400000000000000"/>
@@ -5864,7 +5862,7 @@
     <w:charset w:val="00"/>
     <w:family w:val="swiss"/>
     <w:pitch w:val="variable"/>
-    <w:sig w:usb0="E0002AFF" w:usb1="C0007843" w:usb2="00000009" w:usb3="00000000" w:csb0="000001FF" w:csb1="00000000"/>
+    <w:sig w:usb0="E0002EFF" w:usb1="C000785B" w:usb2="00000009" w:usb3="00000000" w:csb0="000001FF" w:csb1="00000000"/>
   </w:font>
   <w:font w:name="OpenSymbol">
     <w:charset w:val="00"/>
@@ -5877,7 +5875,7 @@
     <w:charset w:val="00"/>
     <w:family w:val="swiss"/>
     <w:pitch w:val="variable"/>
-    <w:sig w:usb0="A0002AEF" w:usb1="4000207B" w:usb2="00000000" w:usb3="00000000" w:csb0="000001FF" w:csb1="00000000"/>
+    <w:sig w:usb0="E0002AFF" w:usb1="C000247B" w:usb2="00000009" w:usb3="00000000" w:csb0="000001FF" w:csb1="00000000"/>
   </w:font>
 </w:fonts>
 </file>
@@ -5902,6 +5900,8 @@
     <w:rsidRoot w:val="001F27E6"/>
     <w:rsid w:val="001C187D"/>
     <w:rsid w:val="001F27E6"/>
+    <w:rsid w:val="009C6CD7"/>
+    <w:rsid w:val="00A545D0"/>
   </w:rsids>
   <m:mathPr>
     <m:mathFont m:val="Cambria Math"/>
@@ -6700,7 +6700,7 @@
 </file>
 
 <file path=customXml/itemProps2.xml><?xml version="1.0" encoding="utf-8"?>
-<ds:datastoreItem xmlns:ds="http://schemas.openxmlformats.org/officeDocument/2006/customXml" ds:itemID="{31C204D5-B533-49D7-8AEB-3A25458EC1FE}">
+<ds:datastoreItem xmlns:ds="http://schemas.openxmlformats.org/officeDocument/2006/customXml" ds:itemID="{E5D3D3CD-9779-4329-93D6-509CEFA4DFC5}">
   <ds:schemaRefs>
     <ds:schemaRef ds:uri="http://schemas.openxmlformats.org/officeDocument/2006/bibliography"/>
   </ds:schemaRefs>

</xml_diff>